<commit_message>
-export add to manual
</commit_message>
<xml_diff>
--- a/man/en/User manual.docx
+++ b/man/en/User manual.docx
@@ -82,7 +82,7 @@
             </w:rPr>
             <w:fldChar w:fldCharType="separate"/>
           </w:r>
-          <w:hyperlink w:anchor="_Toc516169020" w:history="1">
+          <w:hyperlink w:anchor="_Toc524866008" w:history="1">
             <w:r>
               <w:rPr>
                 <w:rStyle w:val="ab"/>
@@ -135,7 +135,7 @@
                 <w:noProof/>
                 <w:webHidden/>
               </w:rPr>
-              <w:instrText xml:space="preserve"> PAGEREF _Toc516169020 \h </w:instrText>
+              <w:instrText xml:space="preserve"> PAGEREF _Toc524866008 \h </w:instrText>
             </w:r>
             <w:r>
               <w:rPr>
@@ -179,7 +179,7 @@
               <w:lang w:eastAsia="ru-RU"/>
             </w:rPr>
           </w:pPr>
-          <w:hyperlink w:anchor="_Toc516169021" w:history="1">
+          <w:hyperlink w:anchor="_Toc524866009" w:history="1">
             <w:r>
               <w:rPr>
                 <w:rStyle w:val="ab"/>
@@ -223,7 +223,7 @@
                 <w:noProof/>
                 <w:webHidden/>
               </w:rPr>
-              <w:instrText xml:space="preserve"> PAGEREF _Toc516169021 \h </w:instrText>
+              <w:instrText xml:space="preserve"> PAGEREF _Toc524866009 \h </w:instrText>
             </w:r>
             <w:r>
               <w:rPr>
@@ -267,7 +267,7 @@
               <w:lang w:eastAsia="ru-RU"/>
             </w:rPr>
           </w:pPr>
-          <w:hyperlink w:anchor="_Toc516169022" w:history="1">
+          <w:hyperlink w:anchor="_Toc524866010" w:history="1">
             <w:r>
               <w:rPr>
                 <w:rStyle w:val="ab"/>
@@ -313,7 +313,7 @@
                 <w:noProof/>
                 <w:webHidden/>
               </w:rPr>
-              <w:instrText xml:space="preserve"> PAGEREF _Toc516169022 \h </w:instrText>
+              <w:instrText xml:space="preserve"> PAGEREF _Toc524866010 \h </w:instrText>
             </w:r>
             <w:r>
               <w:rPr>
@@ -357,7 +357,7 @@
               <w:lang w:eastAsia="ru-RU"/>
             </w:rPr>
           </w:pPr>
-          <w:hyperlink w:anchor="_Toc516169023" w:history="1">
+          <w:hyperlink w:anchor="_Toc524866011" w:history="1">
             <w:r>
               <w:rPr>
                 <w:rStyle w:val="ab"/>
@@ -401,7 +401,7 @@
                 <w:noProof/>
                 <w:webHidden/>
               </w:rPr>
-              <w:instrText xml:space="preserve"> PAGEREF _Toc516169023 \h </w:instrText>
+              <w:instrText xml:space="preserve"> PAGEREF _Toc524866011 \h </w:instrText>
             </w:r>
             <w:r>
               <w:rPr>
@@ -445,7 +445,7 @@
               <w:lang w:eastAsia="ru-RU"/>
             </w:rPr>
           </w:pPr>
-          <w:hyperlink w:anchor="_Toc516169024" w:history="1">
+          <w:hyperlink w:anchor="_Toc524866012" w:history="1">
             <w:r>
               <w:rPr>
                 <w:rStyle w:val="ab"/>
@@ -489,7 +489,7 @@
                 <w:noProof/>
                 <w:webHidden/>
               </w:rPr>
-              <w:instrText xml:space="preserve"> PAGEREF _Toc516169024 \h </w:instrText>
+              <w:instrText xml:space="preserve"> PAGEREF _Toc524866012 \h </w:instrText>
             </w:r>
             <w:r>
               <w:rPr>
@@ -533,7 +533,7 @@
               <w:lang w:eastAsia="ru-RU"/>
             </w:rPr>
           </w:pPr>
-          <w:hyperlink w:anchor="_Toc516169025" w:history="1">
+          <w:hyperlink w:anchor="_Toc524866013" w:history="1">
             <w:r>
               <w:rPr>
                 <w:rStyle w:val="ab"/>
@@ -577,7 +577,7 @@
                 <w:noProof/>
                 <w:webHidden/>
               </w:rPr>
-              <w:instrText xml:space="preserve"> PAGEREF _Toc516169025 \h </w:instrText>
+              <w:instrText xml:space="preserve"> PAGEREF _Toc524866013 \h </w:instrText>
             </w:r>
             <w:r>
               <w:rPr>
@@ -621,7 +621,7 @@
               <w:lang w:eastAsia="ru-RU"/>
             </w:rPr>
           </w:pPr>
-          <w:hyperlink w:anchor="_Toc516169026" w:history="1">
+          <w:hyperlink w:anchor="_Toc524866014" w:history="1">
             <w:r>
               <w:rPr>
                 <w:rStyle w:val="ab"/>
@@ -665,7 +665,7 @@
                 <w:noProof/>
                 <w:webHidden/>
               </w:rPr>
-              <w:instrText xml:space="preserve"> PAGEREF _Toc516169026 \h </w:instrText>
+              <w:instrText xml:space="preserve"> PAGEREF _Toc524866014 \h </w:instrText>
             </w:r>
             <w:r>
               <w:rPr>
@@ -709,7 +709,7 @@
               <w:lang w:eastAsia="ru-RU"/>
             </w:rPr>
           </w:pPr>
-          <w:hyperlink w:anchor="_Toc516169027" w:history="1">
+          <w:hyperlink w:anchor="_Toc524866015" w:history="1">
             <w:r>
               <w:rPr>
                 <w:rStyle w:val="ab"/>
@@ -753,7 +753,7 @@
                 <w:noProof/>
                 <w:webHidden/>
               </w:rPr>
-              <w:instrText xml:space="preserve"> PAGEREF _Toc516169027 \h </w:instrText>
+              <w:instrText xml:space="preserve"> PAGEREF _Toc524866015 \h </w:instrText>
             </w:r>
             <w:r>
               <w:rPr>
@@ -797,7 +797,7 @@
               <w:lang w:eastAsia="ru-RU"/>
             </w:rPr>
           </w:pPr>
-          <w:hyperlink w:anchor="_Toc516169028" w:history="1">
+          <w:hyperlink w:anchor="_Toc524866016" w:history="1">
             <w:r>
               <w:rPr>
                 <w:rStyle w:val="ab"/>
@@ -842,7 +842,7 @@
                 <w:noProof/>
                 <w:webHidden/>
               </w:rPr>
-              <w:instrText xml:space="preserve"> PAGEREF _Toc516169028 \h </w:instrText>
+              <w:instrText xml:space="preserve"> PAGEREF _Toc524866016 \h </w:instrText>
             </w:r>
             <w:r>
               <w:rPr>
@@ -886,7 +886,7 @@
               <w:lang w:eastAsia="ru-RU"/>
             </w:rPr>
           </w:pPr>
-          <w:hyperlink w:anchor="_Toc516169029" w:history="1">
+          <w:hyperlink w:anchor="_Toc524866017" w:history="1">
             <w:r>
               <w:rPr>
                 <w:rStyle w:val="ab"/>
@@ -931,7 +931,7 @@
                 <w:noProof/>
                 <w:webHidden/>
               </w:rPr>
-              <w:instrText xml:space="preserve"> PAGEREF _Toc516169029 \h </w:instrText>
+              <w:instrText xml:space="preserve"> PAGEREF _Toc524866017 \h </w:instrText>
             </w:r>
             <w:r>
               <w:rPr>
@@ -975,7 +975,7 @@
               <w:lang w:eastAsia="ru-RU"/>
             </w:rPr>
           </w:pPr>
-          <w:hyperlink w:anchor="_Toc516169030" w:history="1">
+          <w:hyperlink w:anchor="_Toc524866018" w:history="1">
             <w:r>
               <w:rPr>
                 <w:rStyle w:val="ab"/>
@@ -1019,7 +1019,7 @@
                 <w:noProof/>
                 <w:webHidden/>
               </w:rPr>
-              <w:instrText xml:space="preserve"> PAGEREF _Toc516169030 \h </w:instrText>
+              <w:instrText xml:space="preserve"> PAGEREF _Toc524866018 \h </w:instrText>
             </w:r>
             <w:r>
               <w:rPr>
@@ -1063,7 +1063,7 @@
               <w:lang w:eastAsia="ru-RU"/>
             </w:rPr>
           </w:pPr>
-          <w:hyperlink w:anchor="_Toc516169031" w:history="1">
+          <w:hyperlink w:anchor="_Toc524866019" w:history="1">
             <w:r>
               <w:rPr>
                 <w:rStyle w:val="ab"/>
@@ -1107,7 +1107,7 @@
                 <w:noProof/>
                 <w:webHidden/>
               </w:rPr>
-              <w:instrText xml:space="preserve"> PAGEREF _Toc516169031 \h </w:instrText>
+              <w:instrText xml:space="preserve"> PAGEREF _Toc524866019 \h </w:instrText>
             </w:r>
             <w:r>
               <w:rPr>
@@ -1151,7 +1151,7 @@
               <w:lang w:eastAsia="ru-RU"/>
             </w:rPr>
           </w:pPr>
-          <w:hyperlink w:anchor="_Toc516169032" w:history="1">
+          <w:hyperlink w:anchor="_Toc524866020" w:history="1">
             <w:r>
               <w:rPr>
                 <w:rStyle w:val="ab"/>
@@ -1197,7 +1197,7 @@
                 <w:noProof/>
                 <w:webHidden/>
               </w:rPr>
-              <w:instrText xml:space="preserve"> PAGEREF _Toc516169032 \h </w:instrText>
+              <w:instrText xml:space="preserve"> PAGEREF _Toc524866020 \h </w:instrText>
             </w:r>
             <w:r>
               <w:rPr>
@@ -1230,6 +1230,94 @@
         </w:p>
         <w:p>
           <w:pPr>
+            <w:pStyle w:val="2"/>
+            <w:tabs>
+              <w:tab w:val="left" w:pos="880"/>
+              <w:tab w:val="right" w:leader="dot" w:pos="9770"/>
+            </w:tabs>
+            <w:rPr>
+              <w:rFonts w:eastAsiaTheme="minorEastAsia"/>
+              <w:noProof/>
+              <w:lang w:eastAsia="ru-RU"/>
+            </w:rPr>
+          </w:pPr>
+          <w:hyperlink w:anchor="_Toc524866021" w:history="1">
+            <w:r>
+              <w:rPr>
+                <w:rStyle w:val="ab"/>
+                <w:rFonts w:cstheme="minorHAnsi"/>
+                <w:noProof/>
+              </w:rPr>
+              <w:t>7.2.</w:t>
+            </w:r>
+            <w:r>
+              <w:rPr>
+                <w:rFonts w:eastAsiaTheme="minorEastAsia"/>
+                <w:noProof/>
+                <w:lang w:eastAsia="ru-RU"/>
+              </w:rPr>
+              <w:tab/>
+            </w:r>
+            <w:r>
+              <w:rPr>
+                <w:rStyle w:val="ab"/>
+                <w:rFonts w:cstheme="minorHAnsi"/>
+                <w:noProof/>
+              </w:rPr>
+              <w:t>Exporting data to a file</w:t>
+            </w:r>
+            <w:r>
+              <w:rPr>
+                <w:noProof/>
+                <w:webHidden/>
+              </w:rPr>
+              <w:tab/>
+            </w:r>
+            <w:r>
+              <w:rPr>
+                <w:noProof/>
+                <w:webHidden/>
+              </w:rPr>
+              <w:fldChar w:fldCharType="begin"/>
+            </w:r>
+            <w:r>
+              <w:rPr>
+                <w:noProof/>
+                <w:webHidden/>
+              </w:rPr>
+              <w:instrText xml:space="preserve"> PAGEREF _Toc524866021 \h </w:instrText>
+            </w:r>
+            <w:r>
+              <w:rPr>
+                <w:noProof/>
+                <w:webHidden/>
+              </w:rPr>
+            </w:r>
+            <w:r>
+              <w:rPr>
+                <w:noProof/>
+                <w:webHidden/>
+              </w:rPr>
+              <w:fldChar w:fldCharType="separate"/>
+            </w:r>
+            <w:r>
+              <w:rPr>
+                <w:noProof/>
+                <w:webHidden/>
+              </w:rPr>
+              <w:t>26</w:t>
+            </w:r>
+            <w:r>
+              <w:rPr>
+                <w:noProof/>
+                <w:webHidden/>
+              </w:rPr>
+              <w:fldChar w:fldCharType="end"/>
+            </w:r>
+          </w:hyperlink>
+        </w:p>
+        <w:p>
+          <w:pPr>
             <w:pStyle w:val="11"/>
             <w:tabs>
               <w:tab w:val="left" w:pos="440"/>
@@ -1241,7 +1329,7 @@
               <w:lang w:eastAsia="ru-RU"/>
             </w:rPr>
           </w:pPr>
-          <w:hyperlink w:anchor="_Toc516169033" w:history="1">
+          <w:hyperlink w:anchor="_Toc524866022" w:history="1">
             <w:r>
               <w:rPr>
                 <w:rStyle w:val="ab"/>
@@ -1287,7 +1375,7 @@
                 <w:noProof/>
                 <w:webHidden/>
               </w:rPr>
-              <w:instrText xml:space="preserve"> PAGEREF _Toc516169033 \h </w:instrText>
+              <w:instrText xml:space="preserve"> PAGEREF _Toc524866022 \h </w:instrText>
             </w:r>
             <w:r>
               <w:rPr>
@@ -1307,7 +1395,7 @@
                 <w:noProof/>
                 <w:webHidden/>
               </w:rPr>
-              <w:t>26</w:t>
+              <w:t>27</w:t>
             </w:r>
             <w:r>
               <w:rPr>
@@ -1330,7 +1418,7 @@
               <w:lang w:eastAsia="ru-RU"/>
             </w:rPr>
           </w:pPr>
-          <w:hyperlink w:anchor="_Toc516169034" w:history="1">
+          <w:hyperlink w:anchor="_Toc524866023" w:history="1">
             <w:r>
               <w:rPr>
                 <w:rStyle w:val="ab"/>
@@ -1359,7 +1447,7 @@
                 <w:noProof/>
                 <w:webHidden/>
               </w:rPr>
-              <w:instrText xml:space="preserve"> PAGEREF _Toc516169034 \h </w:instrText>
+              <w:instrText xml:space="preserve"> PAGEREF _Toc524866023 \h </w:instrText>
             </w:r>
             <w:r>
               <w:rPr>
@@ -1379,7 +1467,7 @@
                 <w:noProof/>
                 <w:webHidden/>
               </w:rPr>
-              <w:t>28</w:t>
+              <w:t>29</w:t>
             </w:r>
             <w:r>
               <w:rPr>
@@ -1402,7 +1490,7 @@
               <w:lang w:eastAsia="ru-RU"/>
             </w:rPr>
           </w:pPr>
-          <w:hyperlink w:anchor="_Toc516169035" w:history="1">
+          <w:hyperlink w:anchor="_Toc524866024" w:history="1">
             <w:r>
               <w:rPr>
                 <w:rStyle w:val="ab"/>
@@ -1431,79 +1519,7 @@
                 <w:noProof/>
                 <w:webHidden/>
               </w:rPr>
-              <w:instrText xml:space="preserve"> PAGEREF _Toc516169035 \h </w:instrText>
-            </w:r>
-            <w:r>
-              <w:rPr>
-                <w:noProof/>
-                <w:webHidden/>
-              </w:rPr>
-            </w:r>
-            <w:r>
-              <w:rPr>
-                <w:noProof/>
-                <w:webHidden/>
-              </w:rPr>
-              <w:fldChar w:fldCharType="separate"/>
-            </w:r>
-            <w:r>
-              <w:rPr>
-                <w:noProof/>
-                <w:webHidden/>
-              </w:rPr>
-              <w:t>30</w:t>
-            </w:r>
-            <w:r>
-              <w:rPr>
-                <w:noProof/>
-                <w:webHidden/>
-              </w:rPr>
-              <w:fldChar w:fldCharType="end"/>
-            </w:r>
-          </w:hyperlink>
-        </w:p>
-        <w:p>
-          <w:pPr>
-            <w:pStyle w:val="11"/>
-            <w:tabs>
-              <w:tab w:val="right" w:leader="dot" w:pos="9770"/>
-            </w:tabs>
-            <w:rPr>
-              <w:rFonts w:eastAsiaTheme="minorEastAsia"/>
-              <w:noProof/>
-              <w:lang w:eastAsia="ru-RU"/>
-            </w:rPr>
-          </w:pPr>
-          <w:hyperlink w:anchor="_Toc516169036" w:history="1">
-            <w:r>
-              <w:rPr>
-                <w:rStyle w:val="ab"/>
-                <w:rFonts w:cstheme="minorHAnsi"/>
-                <w:noProof/>
-                <w:lang w:val="en-US"/>
-              </w:rPr>
-              <w:t>Appendix 3. Client for NET (C #).</w:t>
-            </w:r>
-            <w:r>
-              <w:rPr>
-                <w:noProof/>
-                <w:webHidden/>
-              </w:rPr>
-              <w:tab/>
-            </w:r>
-            <w:r>
-              <w:rPr>
-                <w:noProof/>
-                <w:webHidden/>
-              </w:rPr>
-              <w:fldChar w:fldCharType="begin"/>
-            </w:r>
-            <w:r>
-              <w:rPr>
-                <w:noProof/>
-                <w:webHidden/>
-              </w:rPr>
-              <w:instrText xml:space="preserve"> PAGEREF _Toc516169036 \h </w:instrText>
+              <w:instrText xml:space="preserve"> PAGEREF _Toc524866024 \h </w:instrText>
             </w:r>
             <w:r>
               <w:rPr>
@@ -1546,7 +1562,7 @@
               <w:lang w:eastAsia="ru-RU"/>
             </w:rPr>
           </w:pPr>
-          <w:hyperlink w:anchor="_Toc516169037" w:history="1">
+          <w:hyperlink w:anchor="_Toc524866025" w:history="1">
             <w:r>
               <w:rPr>
                 <w:rStyle w:val="ab"/>
@@ -1554,7 +1570,7 @@
                 <w:noProof/>
                 <w:lang w:val="en-US"/>
               </w:rPr>
-              <w:t>Appendix 4. Client for Python.</w:t>
+              <w:t>Appendix 3. Client for NET (C #).</w:t>
             </w:r>
             <w:r>
               <w:rPr>
@@ -1575,7 +1591,7 @@
                 <w:noProof/>
                 <w:webHidden/>
               </w:rPr>
-              <w:instrText xml:space="preserve"> PAGEREF _Toc516169037 \h </w:instrText>
+              <w:instrText xml:space="preserve"> PAGEREF _Toc524866025 \h </w:instrText>
             </w:r>
             <w:r>
               <w:rPr>
@@ -1618,7 +1634,7 @@
               <w:lang w:eastAsia="ru-RU"/>
             </w:rPr>
           </w:pPr>
-          <w:hyperlink w:anchor="_Toc516169038" w:history="1">
+          <w:hyperlink w:anchor="_Toc524866026" w:history="1">
             <w:r>
               <w:rPr>
                 <w:rStyle w:val="ab"/>
@@ -1626,7 +1642,7 @@
                 <w:noProof/>
                 <w:lang w:val="en-US"/>
               </w:rPr>
-              <w:t>Appendix 5. Rules of writing a client for any MK and devices</w:t>
+              <w:t>Appendix 4. Client for Python.</w:t>
             </w:r>
             <w:r>
               <w:rPr>
@@ -1647,7 +1663,7 @@
                 <w:noProof/>
                 <w:webHidden/>
               </w:rPr>
-              <w:instrText xml:space="preserve"> PAGEREF _Toc516169038 \h </w:instrText>
+              <w:instrText xml:space="preserve"> PAGEREF _Toc524866026 \h </w:instrText>
             </w:r>
             <w:r>
               <w:rPr>
@@ -1690,7 +1706,79 @@
               <w:lang w:eastAsia="ru-RU"/>
             </w:rPr>
           </w:pPr>
-          <w:hyperlink w:anchor="_Toc516169039" w:history="1">
+          <w:hyperlink w:anchor="_Toc524866027" w:history="1">
+            <w:r>
+              <w:rPr>
+                <w:rStyle w:val="ab"/>
+                <w:rFonts w:cstheme="minorHAnsi"/>
+                <w:noProof/>
+                <w:lang w:val="en-US"/>
+              </w:rPr>
+              <w:t>Appendix 5. Rules of writing a client for any MK and devices</w:t>
+            </w:r>
+            <w:r>
+              <w:rPr>
+                <w:noProof/>
+                <w:webHidden/>
+              </w:rPr>
+              <w:tab/>
+            </w:r>
+            <w:r>
+              <w:rPr>
+                <w:noProof/>
+                <w:webHidden/>
+              </w:rPr>
+              <w:fldChar w:fldCharType="begin"/>
+            </w:r>
+            <w:r>
+              <w:rPr>
+                <w:noProof/>
+                <w:webHidden/>
+              </w:rPr>
+              <w:instrText xml:space="preserve"> PAGEREF _Toc524866027 \h </w:instrText>
+            </w:r>
+            <w:r>
+              <w:rPr>
+                <w:noProof/>
+                <w:webHidden/>
+              </w:rPr>
+            </w:r>
+            <w:r>
+              <w:rPr>
+                <w:noProof/>
+                <w:webHidden/>
+              </w:rPr>
+              <w:fldChar w:fldCharType="separate"/>
+            </w:r>
+            <w:r>
+              <w:rPr>
+                <w:noProof/>
+                <w:webHidden/>
+              </w:rPr>
+              <w:t>34</w:t>
+            </w:r>
+            <w:r>
+              <w:rPr>
+                <w:noProof/>
+                <w:webHidden/>
+              </w:rPr>
+              <w:fldChar w:fldCharType="end"/>
+            </w:r>
+          </w:hyperlink>
+        </w:p>
+        <w:p>
+          <w:pPr>
+            <w:pStyle w:val="11"/>
+            <w:tabs>
+              <w:tab w:val="right" w:leader="dot" w:pos="9770"/>
+            </w:tabs>
+            <w:rPr>
+              <w:rFonts w:eastAsiaTheme="minorEastAsia"/>
+              <w:noProof/>
+              <w:lang w:eastAsia="ru-RU"/>
+            </w:rPr>
+          </w:pPr>
+          <w:hyperlink w:anchor="_Toc524866028" w:history="1">
             <w:r>
               <w:rPr>
                 <w:rStyle w:val="ab"/>
@@ -1719,7 +1807,7 @@
                 <w:noProof/>
                 <w:webHidden/>
               </w:rPr>
-              <w:instrText xml:space="preserve"> PAGEREF _Toc516169039 \h </w:instrText>
+              <w:instrText xml:space="preserve"> PAGEREF _Toc524866028 \h </w:instrText>
             </w:r>
             <w:r>
               <w:rPr>
@@ -1739,7 +1827,7 @@
                 <w:noProof/>
                 <w:webHidden/>
               </w:rPr>
-              <w:t>35</w:t>
+              <w:t>36</w:t>
             </w:r>
             <w:r>
               <w:rPr>
@@ -1762,7 +1850,7 @@
               <w:lang w:eastAsia="ru-RU"/>
             </w:rPr>
           </w:pPr>
-          <w:hyperlink w:anchor="_Toc516169040" w:history="1">
+          <w:hyperlink w:anchor="_Toc524866029" w:history="1">
             <w:r>
               <w:rPr>
                 <w:rStyle w:val="ab"/>
@@ -1791,79 +1879,7 @@
                 <w:noProof/>
                 <w:webHidden/>
               </w:rPr>
-              <w:instrText xml:space="preserve"> PAGEREF _Toc516169040 \h </w:instrText>
-            </w:r>
-            <w:r>
-              <w:rPr>
-                <w:noProof/>
-                <w:webHidden/>
-              </w:rPr>
-            </w:r>
-            <w:r>
-              <w:rPr>
-                <w:noProof/>
-                <w:webHidden/>
-              </w:rPr>
-              <w:fldChar w:fldCharType="separate"/>
-            </w:r>
-            <w:r>
-              <w:rPr>
-                <w:noProof/>
-                <w:webHidden/>
-              </w:rPr>
-              <w:t>37</w:t>
-            </w:r>
-            <w:r>
-              <w:rPr>
-                <w:noProof/>
-                <w:webHidden/>
-              </w:rPr>
-              <w:fldChar w:fldCharType="end"/>
-            </w:r>
-          </w:hyperlink>
-        </w:p>
-        <w:p>
-          <w:pPr>
-            <w:pStyle w:val="11"/>
-            <w:tabs>
-              <w:tab w:val="right" w:leader="dot" w:pos="9770"/>
-            </w:tabs>
-            <w:rPr>
-              <w:rFonts w:eastAsiaTheme="minorEastAsia"/>
-              <w:noProof/>
-              <w:lang w:eastAsia="ru-RU"/>
-            </w:rPr>
-          </w:pPr>
-          <w:hyperlink w:anchor="_Toc516169041" w:history="1">
-            <w:r>
-              <w:rPr>
-                <w:rStyle w:val="ab"/>
-                <w:rFonts w:cstheme="minorHAnsi"/>
-                <w:noProof/>
-                <w:lang w:val="en-US"/>
-              </w:rPr>
-              <w:t>Appendix 8. Python script for sending email</w:t>
-            </w:r>
-            <w:r>
-              <w:rPr>
-                <w:noProof/>
-                <w:webHidden/>
-              </w:rPr>
-              <w:tab/>
-            </w:r>
-            <w:r>
-              <w:rPr>
-                <w:noProof/>
-                <w:webHidden/>
-              </w:rPr>
-              <w:fldChar w:fldCharType="begin"/>
-            </w:r>
-            <w:r>
-              <w:rPr>
-                <w:noProof/>
-                <w:webHidden/>
-              </w:rPr>
-              <w:instrText xml:space="preserve"> PAGEREF _Toc516169041 \h </w:instrText>
+              <w:instrText xml:space="preserve"> PAGEREF _Toc524866029 \h </w:instrText>
             </w:r>
             <w:r>
               <w:rPr>
@@ -1906,15 +1922,15 @@
               <w:lang w:eastAsia="ru-RU"/>
             </w:rPr>
           </w:pPr>
-          <w:hyperlink w:anchor="_Toc516169042" w:history="1">
+          <w:hyperlink w:anchor="_Toc524866030" w:history="1">
             <w:r>
               <w:rPr>
                 <w:rStyle w:val="ab"/>
-                <w:rFonts w:ascii="Consolas" w:eastAsia="Times New Roman" w:hAnsi="Consolas" w:cs="Consolas"/>
+                <w:rFonts w:cstheme="minorHAnsi"/>
                 <w:noProof/>
-                <w:lang w:eastAsia="ru-RU"/>
+                <w:lang w:val="en-US"/>
               </w:rPr>
-              <w:t>License</w:t>
+              <w:t>Appendix 8. Python script for sending email</w:t>
             </w:r>
             <w:r>
               <w:rPr>
@@ -1935,7 +1951,7 @@
                 <w:noProof/>
                 <w:webHidden/>
               </w:rPr>
-              <w:instrText xml:space="preserve"> PAGEREF _Toc516169042 \h </w:instrText>
+              <w:instrText xml:space="preserve"> PAGEREF _Toc524866030 \h </w:instrText>
             </w:r>
             <w:r>
               <w:rPr>
@@ -1968,6 +1984,78 @@
         </w:p>
         <w:p>
           <w:pPr>
+            <w:pStyle w:val="11"/>
+            <w:tabs>
+              <w:tab w:val="right" w:leader="dot" w:pos="9770"/>
+            </w:tabs>
+            <w:rPr>
+              <w:rFonts w:eastAsiaTheme="minorEastAsia"/>
+              <w:noProof/>
+              <w:lang w:eastAsia="ru-RU"/>
+            </w:rPr>
+          </w:pPr>
+          <w:hyperlink w:anchor="_Toc524866031" w:history="1">
+            <w:r>
+              <w:rPr>
+                <w:rStyle w:val="ab"/>
+                <w:rFonts w:ascii="Consolas" w:eastAsia="Times New Roman" w:hAnsi="Consolas" w:cs="Consolas"/>
+                <w:noProof/>
+                <w:lang w:eastAsia="ru-RU"/>
+              </w:rPr>
+              <w:t>License</w:t>
+            </w:r>
+            <w:r>
+              <w:rPr>
+                <w:noProof/>
+                <w:webHidden/>
+              </w:rPr>
+              <w:tab/>
+            </w:r>
+            <w:r>
+              <w:rPr>
+                <w:noProof/>
+                <w:webHidden/>
+              </w:rPr>
+              <w:fldChar w:fldCharType="begin"/>
+            </w:r>
+            <w:r>
+              <w:rPr>
+                <w:noProof/>
+                <w:webHidden/>
+              </w:rPr>
+              <w:instrText xml:space="preserve"> PAGEREF _Toc524866031 \h </w:instrText>
+            </w:r>
+            <w:r>
+              <w:rPr>
+                <w:noProof/>
+                <w:webHidden/>
+              </w:rPr>
+            </w:r>
+            <w:r>
+              <w:rPr>
+                <w:noProof/>
+                <w:webHidden/>
+              </w:rPr>
+              <w:fldChar w:fldCharType="separate"/>
+            </w:r>
+            <w:r>
+              <w:rPr>
+                <w:noProof/>
+                <w:webHidden/>
+              </w:rPr>
+              <w:t>40</w:t>
+            </w:r>
+            <w:r>
+              <w:rPr>
+                <w:noProof/>
+                <w:webHidden/>
+              </w:rPr>
+              <w:fldChar w:fldCharType="end"/>
+            </w:r>
+          </w:hyperlink>
+        </w:p>
+        <w:p>
+          <w:pPr>
             <w:ind w:firstLine="284"/>
             <w:rPr>
               <w:rFonts w:cstheme="minorHAnsi"/>
@@ -2019,7 +2107,7 @@
           <w:szCs w:val="24"/>
         </w:rPr>
       </w:pPr>
-      <w:bookmarkStart w:id="0" w:name="_Toc516169020"/>
+      <w:bookmarkStart w:id="0" w:name="_Toc524866008"/>
       <w:r>
         <w:rPr>
           <w:rFonts w:cstheme="minorHAnsi"/>
@@ -2824,7 +2912,7 @@
           <w:szCs w:val="24"/>
         </w:rPr>
       </w:pPr>
-      <w:bookmarkStart w:id="1" w:name="_Toc516169021"/>
+      <w:bookmarkStart w:id="1" w:name="_Toc524866009"/>
       <w:r>
         <w:rPr>
           <w:rFonts w:cstheme="minorHAnsi"/>
@@ -3415,7 +3503,7 @@
           <w:lang w:val="en-US"/>
         </w:rPr>
       </w:pPr>
-      <w:bookmarkStart w:id="2" w:name="_Toc516169022"/>
+      <w:bookmarkStart w:id="2" w:name="_Toc524866010"/>
       <w:r>
         <w:rPr>
           <w:rFonts w:cstheme="minorHAnsi"/>
@@ -3972,7 +4060,7 @@
           <w:szCs w:val="24"/>
         </w:rPr>
       </w:pPr>
-      <w:bookmarkStart w:id="3" w:name="_Toc516169023"/>
+      <w:bookmarkStart w:id="3" w:name="_Toc524866011"/>
       <w:r>
         <w:rPr>
           <w:rFonts w:cstheme="minorHAnsi"/>
@@ -4375,7 +4463,7 @@
           <w:szCs w:val="24"/>
         </w:rPr>
       </w:pPr>
-      <w:bookmarkStart w:id="4" w:name="_Toc516169024"/>
+      <w:bookmarkStart w:id="4" w:name="_Toc524866012"/>
       <w:r>
         <w:rPr>
           <w:rFonts w:cstheme="minorHAnsi"/>
@@ -4967,7 +5055,7 @@
           <w:szCs w:val="24"/>
         </w:rPr>
       </w:pPr>
-      <w:bookmarkStart w:id="5" w:name="_Toc516169025"/>
+      <w:bookmarkStart w:id="5" w:name="_Toc524866013"/>
       <w:r>
         <w:rPr>
           <w:rFonts w:cstheme="minorHAnsi"/>
@@ -6323,7 +6411,7 @@
           <w:szCs w:val="24"/>
         </w:rPr>
       </w:pPr>
-      <w:bookmarkStart w:id="6" w:name="_Toc516169026"/>
+      <w:bookmarkStart w:id="6" w:name="_Toc524866014"/>
       <w:r>
         <w:rPr>
           <w:rFonts w:cstheme="minorHAnsi"/>
@@ -6519,7 +6607,7 @@
           <w:szCs w:val="24"/>
         </w:rPr>
       </w:pPr>
-      <w:bookmarkStart w:id="7" w:name="_Toc516169027"/>
+      <w:bookmarkStart w:id="7" w:name="_Toc524866015"/>
       <w:r>
         <w:rPr>
           <w:rFonts w:cstheme="minorHAnsi"/>
@@ -7108,7 +7196,7 @@
           <w:lang w:val="en-US"/>
         </w:rPr>
       </w:pPr>
-      <w:bookmarkStart w:id="8" w:name="_Toc516169028"/>
+      <w:bookmarkStart w:id="8" w:name="_Toc524866016"/>
       <w:r>
         <w:rPr>
           <w:rFonts w:cstheme="minorHAnsi"/>
@@ -7605,7 +7693,7 @@
           <w:lang w:val="en-US"/>
         </w:rPr>
       </w:pPr>
-      <w:bookmarkStart w:id="9" w:name="_Toc516169029"/>
+      <w:bookmarkStart w:id="9" w:name="_Toc524866017"/>
       <w:r>
         <w:rPr>
           <w:rFonts w:cstheme="minorHAnsi"/>
@@ -10366,7 +10454,7 @@
           <w:szCs w:val="24"/>
         </w:rPr>
       </w:pPr>
-      <w:bookmarkStart w:id="32" w:name="_Toc516169030"/>
+      <w:bookmarkStart w:id="32" w:name="_Toc524866018"/>
       <w:r>
         <w:rPr>
           <w:rFonts w:cstheme="minorHAnsi"/>
@@ -10773,7 +10861,7 @@
           <w:szCs w:val="24"/>
         </w:rPr>
       </w:pPr>
-      <w:bookmarkStart w:id="36" w:name="_Toc516169031"/>
+      <w:bookmarkStart w:id="36" w:name="_Toc524866019"/>
       <w:r>
         <w:rPr>
           <w:rFonts w:cstheme="minorHAnsi"/>
@@ -11038,7 +11126,7 @@
           <w:lang w:val="en-US"/>
         </w:rPr>
       </w:pPr>
-      <w:bookmarkStart w:id="37" w:name="_Toc516169032"/>
+      <w:bookmarkStart w:id="37" w:name="_Toc524866020"/>
       <w:r>
         <w:rPr>
           <w:rFonts w:cstheme="minorHAnsi"/>
@@ -11482,15 +11570,477 @@
           <w:rFonts w:cstheme="minorHAnsi"/>
           <w:sz w:val="24"/>
           <w:szCs w:val="24"/>
-          <w:lang w:val="en-US"/>
-        </w:rPr>
-      </w:pPr>
-      <w:r>
-        <w:rPr>
-          <w:rFonts w:cstheme="minorHAnsi"/>
-          <w:sz w:val="24"/>
-          <w:szCs w:val="24"/>
-          <w:lang w:val="en-US"/>
+        </w:rPr>
+      </w:pPr>
+      <w:r>
+        <w:rPr>
+          <w:rFonts w:cstheme="minorHAnsi"/>
+          <w:sz w:val="24"/>
+          <w:szCs w:val="24"/>
+          <w:lang w:val="en-US"/>
+        </w:rPr>
+        <w:br w:type="page"/>
+      </w:r>
+    </w:p>
+    <w:p>
+      <w:pPr>
+        <w:pStyle w:val="a3"/>
+        <w:numPr>
+          <w:ilvl w:val="1"/>
+          <w:numId w:val="1"/>
+        </w:numPr>
+        <w:outlineLvl w:val="1"/>
+        <w:rPr>
+          <w:rFonts w:cstheme="minorHAnsi"/>
+          <w:sz w:val="28"/>
+          <w:szCs w:val="28"/>
+        </w:rPr>
+      </w:pPr>
+      <w:bookmarkStart w:id="41" w:name="_Toc524866021"/>
+      <w:r>
+        <w:rPr>
+          <w:rFonts w:cstheme="minorHAnsi"/>
+          <w:sz w:val="28"/>
+          <w:szCs w:val="28"/>
+        </w:rPr>
+        <w:lastRenderedPageBreak/>
+        <w:t>Exporting data to a file</w:t>
+      </w:r>
+      <w:bookmarkEnd w:id="41"/>
+    </w:p>
+    <w:p>
+      <w:pPr>
+        <w:ind w:firstLine="284"/>
+        <w:rPr>
+          <w:rFonts w:cstheme="minorHAnsi"/>
+          <w:sz w:val="24"/>
+          <w:szCs w:val="24"/>
+        </w:rPr>
+      </w:pPr>
+    </w:p>
+    <w:p>
+      <w:pPr>
+        <w:ind w:firstLine="284"/>
+        <w:rPr>
+          <w:rFonts w:cstheme="minorHAnsi"/>
+          <w:sz w:val="24"/>
+          <w:szCs w:val="24"/>
+          <w:lang w:val="en-US"/>
+        </w:rPr>
+      </w:pPr>
+      <w:r>
+        <w:rPr>
+          <w:rFonts w:cstheme="minorHAnsi"/>
+          <w:sz w:val="24"/>
+          <w:szCs w:val="24"/>
+        </w:rPr>
+        <w:t>Data export is possible in a text file, json file and in a xlsx file</w:t>
+      </w:r>
+      <w:r>
+        <w:rPr>
+          <w:rFonts w:cstheme="minorHAnsi"/>
+          <w:sz w:val="24"/>
+          <w:szCs w:val="24"/>
+          <w:lang w:val="en-US"/>
+        </w:rPr>
+        <w:t>.</w:t>
+      </w:r>
+    </w:p>
+    <w:p>
+      <w:pPr>
+        <w:pStyle w:val="a3"/>
+        <w:ind w:left="0" w:firstLine="284"/>
+        <w:rPr>
+          <w:rFonts w:cstheme="minorHAnsi"/>
+          <w:sz w:val="24"/>
+          <w:szCs w:val="24"/>
+        </w:rPr>
+      </w:pPr>
+      <w:r>
+        <w:rPr>
+          <w:rFonts w:cstheme="minorHAnsi"/>
+          <w:sz w:val="24"/>
+          <w:szCs w:val="24"/>
+        </w:rPr>
+        <w:t>To open the export window, click the Export button on the control panel</w:t>
+      </w:r>
+      <w:r>
+        <w:rPr>
+          <w:rFonts w:cstheme="minorHAnsi"/>
+          <w:sz w:val="24"/>
+          <w:szCs w:val="24"/>
+        </w:rPr>
+        <w:t>.</w:t>
+      </w:r>
+    </w:p>
+    <w:p>
+      <w:pPr>
+        <w:pStyle w:val="a3"/>
+        <w:ind w:left="0" w:firstLine="284"/>
+        <w:rPr>
+          <w:rFonts w:cstheme="minorHAnsi"/>
+          <w:sz w:val="24"/>
+          <w:szCs w:val="24"/>
+        </w:rPr>
+      </w:pPr>
+    </w:p>
+    <w:p>
+      <w:pPr>
+        <w:pStyle w:val="a3"/>
+        <w:ind w:left="0" w:firstLine="284"/>
+        <w:jc w:val="center"/>
+        <w:rPr>
+          <w:rFonts w:cstheme="minorHAnsi"/>
+          <w:sz w:val="24"/>
+          <w:szCs w:val="24"/>
+        </w:rPr>
+      </w:pPr>
+      <w:r>
+        <w:rPr>
+          <w:rFonts w:cstheme="minorHAnsi"/>
+          <w:noProof/>
+          <w:sz w:val="24"/>
+          <w:szCs w:val="24"/>
+          <w:lang w:eastAsia="ru-RU"/>
+        </w:rPr>
+        <w:drawing>
+          <wp:inline distT="0" distB="0" distL="0" distR="0">
+            <wp:extent cx="1840230" cy="923719"/>
+            <wp:effectExtent l="19050" t="0" r="7620" b="0"/>
+            <wp:docPr id="14" name="Рисунок 14"/>
+            <wp:cNvGraphicFramePr>
+              <a:graphicFrameLocks xmlns:a="http://schemas.openxmlformats.org/drawingml/2006/main" noChangeAspect="1"/>
+            </wp:cNvGraphicFramePr>
+            <a:graphic xmlns:a="http://schemas.openxmlformats.org/drawingml/2006/main">
+              <a:graphicData uri="http://schemas.openxmlformats.org/drawingml/2006/picture">
+                <pic:pic xmlns:pic="http://schemas.openxmlformats.org/drawingml/2006/picture">
+                  <pic:nvPicPr>
+                    <pic:cNvPr id="0" name="Picture 14"/>
+                    <pic:cNvPicPr>
+                      <a:picLocks noChangeAspect="1" noChangeArrowheads="1"/>
+                    </pic:cNvPicPr>
+                  </pic:nvPicPr>
+                  <pic:blipFill>
+                    <a:blip r:embed="rId36"/>
+                    <a:srcRect r="74349" b="84211"/>
+                    <a:stretch>
+                      <a:fillRect/>
+                    </a:stretch>
+                  </pic:blipFill>
+                  <pic:spPr bwMode="auto">
+                    <a:xfrm>
+                      <a:off x="0" y="0"/>
+                      <a:ext cx="1840230" cy="923719"/>
+                    </a:xfrm>
+                    <a:prstGeom prst="rect">
+                      <a:avLst/>
+                    </a:prstGeom>
+                    <a:noFill/>
+                    <a:ln w="9525">
+                      <a:noFill/>
+                      <a:miter lim="800000"/>
+                      <a:headEnd/>
+                      <a:tailEnd/>
+                    </a:ln>
+                  </pic:spPr>
+                </pic:pic>
+              </a:graphicData>
+            </a:graphic>
+          </wp:inline>
+        </w:drawing>
+      </w:r>
+    </w:p>
+    <w:p>
+      <w:pPr>
+        <w:pStyle w:val="a3"/>
+        <w:ind w:left="0" w:firstLine="284"/>
+        <w:jc w:val="center"/>
+        <w:rPr>
+          <w:rFonts w:cstheme="minorHAnsi"/>
+          <w:sz w:val="24"/>
+          <w:szCs w:val="24"/>
+        </w:rPr>
+      </w:pPr>
+    </w:p>
+    <w:p>
+      <w:pPr>
+        <w:pStyle w:val="a3"/>
+        <w:ind w:left="0" w:firstLine="284"/>
+        <w:rPr>
+          <w:rFonts w:cstheme="minorHAnsi"/>
+          <w:sz w:val="24"/>
+          <w:szCs w:val="24"/>
+        </w:rPr>
+      </w:pPr>
+      <w:r>
+        <w:rPr>
+          <w:rFonts w:cstheme="minorHAnsi"/>
+          <w:sz w:val="24"/>
+          <w:szCs w:val="24"/>
+        </w:rPr>
+        <w:t>A window will open for exporting data</w:t>
+      </w:r>
+      <w:r>
+        <w:rPr>
+          <w:rFonts w:cstheme="minorHAnsi"/>
+          <w:sz w:val="24"/>
+          <w:szCs w:val="24"/>
+        </w:rPr>
+        <w:t>.</w:t>
+      </w:r>
+    </w:p>
+    <w:p>
+      <w:pPr>
+        <w:pStyle w:val="a3"/>
+        <w:ind w:left="0" w:firstLine="284"/>
+        <w:rPr>
+          <w:rFonts w:cstheme="minorHAnsi"/>
+          <w:sz w:val="24"/>
+          <w:szCs w:val="24"/>
+        </w:rPr>
+      </w:pPr>
+    </w:p>
+    <w:p>
+      <w:pPr>
+        <w:pStyle w:val="a3"/>
+        <w:ind w:left="0" w:firstLine="284"/>
+        <w:jc w:val="center"/>
+        <w:rPr>
+          <w:rFonts w:cstheme="minorHAnsi"/>
+          <w:sz w:val="24"/>
+          <w:szCs w:val="24"/>
+        </w:rPr>
+      </w:pPr>
+      <w:r>
+        <w:rPr>
+          <w:rFonts w:cstheme="minorHAnsi"/>
+          <w:noProof/>
+          <w:sz w:val="24"/>
+          <w:szCs w:val="24"/>
+          <w:lang w:eastAsia="ru-RU"/>
+        </w:rPr>
+        <w:drawing>
+          <wp:inline distT="0" distB="0" distL="0" distR="0">
+            <wp:extent cx="4255770" cy="3427620"/>
+            <wp:effectExtent l="19050" t="0" r="0" b="0"/>
+            <wp:docPr id="18" name="Рисунок 20"/>
+            <wp:cNvGraphicFramePr>
+              <a:graphicFrameLocks xmlns:a="http://schemas.openxmlformats.org/drawingml/2006/main" noChangeAspect="1"/>
+            </wp:cNvGraphicFramePr>
+            <a:graphic xmlns:a="http://schemas.openxmlformats.org/drawingml/2006/main">
+              <a:graphicData uri="http://schemas.openxmlformats.org/drawingml/2006/picture">
+                <pic:pic xmlns:pic="http://schemas.openxmlformats.org/drawingml/2006/picture">
+                  <pic:nvPicPr>
+                    <pic:cNvPr id="0" name="Picture 20"/>
+                    <pic:cNvPicPr>
+                      <a:picLocks noChangeAspect="1" noChangeArrowheads="1"/>
+                    </pic:cNvPicPr>
+                  </pic:nvPicPr>
+                  <pic:blipFill>
+                    <a:blip r:embed="rId37"/>
+                    <a:srcRect/>
+                    <a:stretch>
+                      <a:fillRect/>
+                    </a:stretch>
+                  </pic:blipFill>
+                  <pic:spPr bwMode="auto">
+                    <a:xfrm>
+                      <a:off x="0" y="0"/>
+                      <a:ext cx="4258400" cy="3429738"/>
+                    </a:xfrm>
+                    <a:prstGeom prst="rect">
+                      <a:avLst/>
+                    </a:prstGeom>
+                    <a:noFill/>
+                    <a:ln w="9525">
+                      <a:noFill/>
+                      <a:miter lim="800000"/>
+                      <a:headEnd/>
+                      <a:tailEnd/>
+                    </a:ln>
+                  </pic:spPr>
+                </pic:pic>
+              </a:graphicData>
+            </a:graphic>
+          </wp:inline>
+        </w:drawing>
+      </w:r>
+    </w:p>
+    <w:p>
+      <w:pPr>
+        <w:pStyle w:val="a3"/>
+        <w:ind w:left="0" w:firstLine="284"/>
+        <w:jc w:val="center"/>
+        <w:rPr>
+          <w:rFonts w:cstheme="minorHAnsi"/>
+          <w:sz w:val="24"/>
+          <w:szCs w:val="24"/>
+        </w:rPr>
+      </w:pPr>
+    </w:p>
+    <w:p>
+      <w:pPr>
+        <w:pStyle w:val="a3"/>
+        <w:ind w:left="0" w:firstLine="284"/>
+        <w:jc w:val="center"/>
+        <w:rPr>
+          <w:rFonts w:cstheme="minorHAnsi"/>
+          <w:sz w:val="24"/>
+          <w:szCs w:val="24"/>
+        </w:rPr>
+      </w:pPr>
+      <w:r>
+        <w:rPr>
+          <w:rFonts w:cstheme="minorHAnsi"/>
+          <w:sz w:val="24"/>
+          <w:szCs w:val="24"/>
+          <w:lang w:val="en-US"/>
+        </w:rPr>
+        <w:t>Fig</w:t>
+      </w:r>
+      <w:r>
+        <w:rPr>
+          <w:rFonts w:cstheme="minorHAnsi"/>
+          <w:sz w:val="24"/>
+          <w:szCs w:val="24"/>
+        </w:rPr>
+        <w:t>.</w:t>
+      </w:r>
+      <w:r>
+        <w:rPr>
+          <w:rFonts w:cstheme="minorHAnsi"/>
+          <w:sz w:val="24"/>
+          <w:szCs w:val="24"/>
+        </w:rPr>
+        <w:t>7</w:t>
+      </w:r>
+      <w:r>
+        <w:rPr>
+          <w:rFonts w:cstheme="minorHAnsi"/>
+          <w:sz w:val="24"/>
+          <w:szCs w:val="24"/>
+        </w:rPr>
+        <w:t xml:space="preserve">.3. </w:t>
+      </w:r>
+      <w:r>
+        <w:rPr>
+          <w:rFonts w:cstheme="minorHAnsi"/>
+          <w:sz w:val="24"/>
+          <w:szCs w:val="24"/>
+        </w:rPr>
+        <w:t>Export window</w:t>
+      </w:r>
+      <w:r>
+        <w:rPr>
+          <w:rFonts w:cstheme="minorHAnsi"/>
+          <w:sz w:val="24"/>
+          <w:szCs w:val="24"/>
+        </w:rPr>
+        <w:t>.</w:t>
+      </w:r>
+    </w:p>
+    <w:p>
+      <w:pPr>
+        <w:pStyle w:val="a3"/>
+        <w:ind w:left="0" w:firstLine="284"/>
+        <w:jc w:val="center"/>
+        <w:rPr>
+          <w:rFonts w:cstheme="minorHAnsi"/>
+          <w:sz w:val="24"/>
+          <w:szCs w:val="24"/>
+        </w:rPr>
+      </w:pPr>
+    </w:p>
+    <w:p>
+      <w:pPr>
+        <w:pStyle w:val="a3"/>
+        <w:ind w:left="0" w:firstLine="284"/>
+        <w:rPr>
+          <w:rFonts w:cstheme="minorHAnsi"/>
+          <w:sz w:val="24"/>
+          <w:szCs w:val="24"/>
+        </w:rPr>
+      </w:pPr>
+      <w:r>
+        <w:rPr>
+          <w:rFonts w:cstheme="minorHAnsi"/>
+          <w:sz w:val="24"/>
+          <w:szCs w:val="24"/>
+        </w:rPr>
+        <w:t>Select the signals to export, select the time and click the "Export" button.</w:t>
+      </w:r>
+    </w:p>
+    <w:p>
+      <w:pPr>
+        <w:pStyle w:val="a3"/>
+        <w:ind w:left="0" w:firstLine="284"/>
+        <w:rPr>
+          <w:rFonts w:cstheme="minorHAnsi"/>
+          <w:sz w:val="24"/>
+          <w:szCs w:val="24"/>
+        </w:rPr>
+      </w:pPr>
+    </w:p>
+    <w:p>
+      <w:pPr>
+        <w:pStyle w:val="a3"/>
+        <w:ind w:left="0" w:firstLine="284"/>
+        <w:rPr>
+          <w:rFonts w:cstheme="minorHAnsi"/>
+          <w:b/>
+          <w:sz w:val="24"/>
+          <w:szCs w:val="24"/>
+        </w:rPr>
+      </w:pPr>
+      <w:r>
+        <w:rPr>
+          <w:rFonts w:cstheme="minorHAnsi"/>
+          <w:b/>
+          <w:sz w:val="24"/>
+          <w:szCs w:val="24"/>
+        </w:rPr>
+        <w:t>Note:</w:t>
+      </w:r>
+      <w:r>
+        <w:rPr>
+          <w:rFonts w:cstheme="minorHAnsi"/>
+          <w:sz w:val="24"/>
+          <w:szCs w:val="24"/>
+        </w:rPr>
+        <w:t xml:space="preserve"> for SVMonitor export only signals currently viewed can be exported.</w:t>
+      </w:r>
+    </w:p>
+    <w:p>
+      <w:pPr>
+        <w:rPr>
+          <w:rFonts w:cstheme="minorHAnsi"/>
+          <w:sz w:val="24"/>
+          <w:szCs w:val="24"/>
+        </w:rPr>
+      </w:pPr>
+    </w:p>
+    <w:p>
+      <w:pPr>
+        <w:rPr>
+          <w:rFonts w:cstheme="minorHAnsi"/>
+          <w:sz w:val="24"/>
+          <w:szCs w:val="24"/>
+        </w:rPr>
+      </w:pPr>
+    </w:p>
+    <w:p>
+      <w:pPr>
+        <w:rPr>
+          <w:rFonts w:cstheme="minorHAnsi"/>
+          <w:sz w:val="24"/>
+          <w:szCs w:val="24"/>
+        </w:rPr>
+      </w:pPr>
+      <w:r>
+        <w:rPr>
+          <w:rFonts w:cstheme="minorHAnsi"/>
+          <w:sz w:val="24"/>
+          <w:szCs w:val="24"/>
         </w:rPr>
         <w:br w:type="page"/>
       </w:r>
@@ -11510,7 +12060,7 @@
           <w:lang w:val="en-US"/>
         </w:rPr>
       </w:pPr>
-      <w:bookmarkStart w:id="41" w:name="_Toc516169033"/>
+      <w:bookmarkStart w:id="42" w:name="_Toc524866022"/>
       <w:r>
         <w:rPr>
           <w:rFonts w:cstheme="minorHAnsi"/>
@@ -11521,7 +12071,7 @@
         <w:lastRenderedPageBreak/>
         <w:t>Description of internal software architecture</w:t>
       </w:r>
-      <w:bookmarkEnd w:id="41"/>
+      <w:bookmarkEnd w:id="42"/>
     </w:p>
     <w:p>
       <w:pPr>
@@ -11850,9 +12400,9 @@
                         <w:lang w:val="en-US"/>
                       </w:rPr>
                     </w:pPr>
-                    <w:bookmarkStart w:id="42" w:name="OLE_LINK85"/>
-                    <w:bookmarkStart w:id="43" w:name="OLE_LINK86"/>
-                    <w:bookmarkStart w:id="44" w:name="OLE_LINK87"/>
+                    <w:bookmarkStart w:id="43" w:name="OLE_LINK85"/>
+                    <w:bookmarkStart w:id="44" w:name="OLE_LINK86"/>
+                    <w:bookmarkStart w:id="45" w:name="OLE_LINK87"/>
                     <w:r>
                       <w:rPr>
                         <w:sz w:val="21"/>
@@ -11860,9 +12410,9 @@
                       </w:rPr>
                       <w:t>SVClient.dll</w:t>
                     </w:r>
-                    <w:bookmarkEnd w:id="42"/>
                     <w:bookmarkEnd w:id="43"/>
                     <w:bookmarkEnd w:id="44"/>
+                    <w:bookmarkEnd w:id="45"/>
                   </w:p>
                 </w:txbxContent>
               </v:textbox>
@@ -12700,7 +13250,7 @@
           <w:lang w:val="en-US"/>
         </w:rPr>
       </w:pPr>
-      <w:bookmarkStart w:id="45" w:name="_Toc516169034"/>
+      <w:bookmarkStart w:id="46" w:name="_Toc524866023"/>
       <w:r>
         <w:rPr>
           <w:rFonts w:cstheme="minorHAnsi"/>
@@ -12711,7 +13261,7 @@
         <w:lastRenderedPageBreak/>
         <w:t>Appendix 1. Customer for MK Arduino</w:t>
       </w:r>
-      <w:bookmarkEnd w:id="45"/>
+      <w:bookmarkEnd w:id="46"/>
     </w:p>
     <w:p>
       <w:pPr>
@@ -16550,7 +17100,7 @@
                     </pic:cNvPicPr>
                   </pic:nvPicPr>
                   <pic:blipFill>
-                    <a:blip r:embed="rId36"/>
+                    <a:blip r:embed="rId38"/>
                     <a:srcRect l="17719" t="12445" r="35097" b="35808"/>
                     <a:stretch>
                       <a:fillRect/>
@@ -16603,7 +17153,7 @@
         </w:rPr>
         <w:br w:type="page"/>
       </w:r>
-      <w:bookmarkStart w:id="46" w:name="_Toc516169035"/>
+      <w:bookmarkStart w:id="47" w:name="_Toc524866024"/>
       <w:r>
         <w:rPr>
           <w:rFonts w:asciiTheme="minorHAnsi" w:hAnsiTheme="minorHAnsi" w:cstheme="minorHAnsi"/>
@@ -16615,7 +17165,7 @@
         <w:lastRenderedPageBreak/>
         <w:t>Appendix 2. Client for C / C ++.</w:t>
       </w:r>
-      <w:bookmarkEnd w:id="46"/>
+      <w:bookmarkEnd w:id="47"/>
     </w:p>
     <w:p>
       <w:pPr>
@@ -17258,7 +17808,7 @@
           <w:highlight w:val="white"/>
           <w:lang w:val="en-US"/>
         </w:rPr>
-        <w:t>SVCL_API</w:t>
+        <w:t>SV_API</w:t>
       </w:r>
       <w:r>
         <w:rPr>
@@ -17291,7 +17841,29 @@
           <w:highlight w:val="white"/>
           <w:lang w:val="en-US"/>
         </w:rPr>
-        <w:t xml:space="preserve"> sv_connect(</w:t>
+        <w:t xml:space="preserve"> sv</w:t>
+      </w:r>
+      <w:r>
+        <w:rPr>
+          <w:rFonts w:ascii="Consolas" w:hAnsi="Consolas" w:cs="Consolas"/>
+          <w:color w:val="000000"/>
+          <w:sz w:val="19"/>
+          <w:szCs w:val="19"/>
+          <w:highlight w:val="white"/>
+          <w:lang w:val="en-US"/>
+        </w:rPr>
+        <w:t>C</w:t>
+      </w:r>
+      <w:r>
+        <w:rPr>
+          <w:rFonts w:ascii="Consolas" w:hAnsi="Consolas" w:cs="Consolas"/>
+          <w:color w:val="000000"/>
+          <w:sz w:val="19"/>
+          <w:szCs w:val="19"/>
+          <w:highlight w:val="white"/>
+          <w:lang w:val="en-US"/>
+        </w:rPr>
+        <w:t>onnect(</w:t>
       </w:r>
       <w:r>
         <w:rPr>
@@ -17523,7 +18095,7 @@
           <w:highlight w:val="white"/>
           <w:lang w:val="en-US"/>
         </w:rPr>
-        <w:t>SVCL_API</w:t>
+        <w:t>SV_API</w:t>
       </w:r>
       <w:r>
         <w:rPr>
@@ -17578,18 +18150,18 @@
           <w:highlight w:val="white"/>
           <w:lang w:val="en-US"/>
         </w:rPr>
-        <w:t>_</w:t>
-      </w:r>
-      <w:r>
-        <w:rPr>
-          <w:rFonts w:ascii="Consolas" w:hAnsi="Consolas" w:cs="Consolas"/>
-          <w:color w:val="000000"/>
-          <w:sz w:val="19"/>
-          <w:szCs w:val="19"/>
-          <w:highlight w:val="white"/>
-          <w:lang w:val="en-US"/>
-        </w:rPr>
-        <w:t>dis</w:t>
+        <w:t>D</w:t>
+      </w:r>
+      <w:r>
+        <w:rPr>
+          <w:rFonts w:ascii="Consolas" w:hAnsi="Consolas" w:cs="Consolas"/>
+          <w:color w:val="000000"/>
+          <w:sz w:val="19"/>
+          <w:szCs w:val="19"/>
+          <w:highlight w:val="white"/>
+          <w:lang w:val="en-US"/>
+        </w:rPr>
+        <w:t>is</w:t>
       </w:r>
       <w:r>
         <w:rPr>
@@ -17764,7 +18336,7 @@
           <w:highlight w:val="white"/>
           <w:lang w:val="en-US"/>
         </w:rPr>
-        <w:t>SVCL_API</w:t>
+        <w:t>SV_API</w:t>
       </w:r>
       <w:r>
         <w:rPr>
@@ -17797,7 +18369,29 @@
           <w:highlight w:val="white"/>
           <w:lang w:val="en-US"/>
         </w:rPr>
-        <w:t xml:space="preserve"> sv_add</w:t>
+        <w:t xml:space="preserve"> sv</w:t>
+      </w:r>
+      <w:r>
+        <w:rPr>
+          <w:rFonts w:ascii="Consolas" w:hAnsi="Consolas" w:cs="Consolas"/>
+          <w:color w:val="000000"/>
+          <w:sz w:val="19"/>
+          <w:szCs w:val="19"/>
+          <w:highlight w:val="white"/>
+          <w:lang w:val="en-US"/>
+        </w:rPr>
+        <w:t>A</w:t>
+      </w:r>
+      <w:r>
+        <w:rPr>
+          <w:rFonts w:ascii="Consolas" w:hAnsi="Consolas" w:cs="Consolas"/>
+          <w:color w:val="000000"/>
+          <w:sz w:val="19"/>
+          <w:szCs w:val="19"/>
+          <w:highlight w:val="white"/>
+          <w:lang w:val="en-US"/>
+        </w:rPr>
+        <w:t>dd</w:t>
       </w:r>
       <w:r>
         <w:rPr>
@@ -18087,7 +18681,7 @@
           <w:highlight w:val="white"/>
           <w:lang w:val="en-US"/>
         </w:rPr>
-        <w:t>SVCL_API</w:t>
+        <w:t>SV_API</w:t>
       </w:r>
       <w:r>
         <w:rPr>
@@ -18120,7 +18714,29 @@
           <w:highlight w:val="white"/>
           <w:lang w:val="en-US"/>
         </w:rPr>
-        <w:t xml:space="preserve"> sv_add</w:t>
+        <w:t xml:space="preserve"> sv</w:t>
+      </w:r>
+      <w:r>
+        <w:rPr>
+          <w:rFonts w:ascii="Consolas" w:hAnsi="Consolas" w:cs="Consolas"/>
+          <w:color w:val="000000"/>
+          <w:sz w:val="19"/>
+          <w:szCs w:val="19"/>
+          <w:highlight w:val="white"/>
+          <w:lang w:val="en-US"/>
+        </w:rPr>
+        <w:t>A</w:t>
+      </w:r>
+      <w:r>
+        <w:rPr>
+          <w:rFonts w:ascii="Consolas" w:hAnsi="Consolas" w:cs="Consolas"/>
+          <w:color w:val="000000"/>
+          <w:sz w:val="19"/>
+          <w:szCs w:val="19"/>
+          <w:highlight w:val="white"/>
+          <w:lang w:val="en-US"/>
+        </w:rPr>
+        <w:t>dd</w:t>
       </w:r>
       <w:r>
         <w:rPr>
@@ -18362,7 +18978,7 @@
           <w:highlight w:val="white"/>
           <w:lang w:val="en-US"/>
         </w:rPr>
-        <w:t>SVCL_API</w:t>
+        <w:t>SV_API</w:t>
       </w:r>
       <w:r>
         <w:rPr>
@@ -18395,7 +19011,29 @@
           <w:highlight w:val="white"/>
           <w:lang w:val="en-US"/>
         </w:rPr>
-        <w:t xml:space="preserve"> sv_add</w:t>
+        <w:t xml:space="preserve"> sv</w:t>
+      </w:r>
+      <w:r>
+        <w:rPr>
+          <w:rFonts w:ascii="Consolas" w:hAnsi="Consolas" w:cs="Consolas"/>
+          <w:color w:val="000000"/>
+          <w:sz w:val="19"/>
+          <w:szCs w:val="19"/>
+          <w:highlight w:val="white"/>
+          <w:lang w:val="en-US"/>
+        </w:rPr>
+        <w:t>A</w:t>
+      </w:r>
+      <w:r>
+        <w:rPr>
+          <w:rFonts w:ascii="Consolas" w:hAnsi="Consolas" w:cs="Consolas"/>
+          <w:color w:val="000000"/>
+          <w:sz w:val="19"/>
+          <w:szCs w:val="19"/>
+          <w:highlight w:val="white"/>
+          <w:lang w:val="en-US"/>
+        </w:rPr>
+        <w:t>dd</w:t>
       </w:r>
       <w:r>
         <w:rPr>
@@ -18613,7 +19251,7 @@
           <w:highlight w:val="white"/>
           <w:lang w:val="en-US"/>
         </w:rPr>
-        <w:t>SVCL_API</w:t>
+        <w:t>SV_API</w:t>
       </w:r>
       <w:r>
         <w:rPr>
@@ -18668,18 +19306,18 @@
           <w:highlight w:val="white"/>
           <w:lang w:val="en-US"/>
         </w:rPr>
-        <w:t>_</w:t>
-      </w:r>
-      <w:r>
-        <w:rPr>
-          <w:rFonts w:ascii="Consolas" w:hAnsi="Consolas" w:cs="Consolas"/>
-          <w:color w:val="000000"/>
-          <w:sz w:val="19"/>
-          <w:szCs w:val="19"/>
-          <w:highlight w:val="white"/>
-          <w:lang w:val="en-US"/>
-        </w:rPr>
-        <w:t>setParam</w:t>
+        <w:t>S</w:t>
+      </w:r>
+      <w:r>
+        <w:rPr>
+          <w:rFonts w:ascii="Consolas" w:hAnsi="Consolas" w:cs="Consolas"/>
+          <w:color w:val="000000"/>
+          <w:sz w:val="19"/>
+          <w:szCs w:val="19"/>
+          <w:highlight w:val="white"/>
+          <w:lang w:val="en-US"/>
+        </w:rPr>
+        <w:t>etParam</w:t>
       </w:r>
       <w:r>
         <w:rPr>
@@ -19264,7 +19902,18 @@
           <w:highlight w:val="white"/>
           <w:lang w:val="en-US"/>
         </w:rPr>
-        <w:t>_connect(</w:t>
+        <w:t>C</w:t>
+      </w:r>
+      <w:r>
+        <w:rPr>
+          <w:rFonts w:ascii="Consolas" w:hAnsi="Consolas" w:cs="Consolas"/>
+          <w:color w:val="000000"/>
+          <w:sz w:val="19"/>
+          <w:szCs w:val="19"/>
+          <w:highlight w:val="white"/>
+          <w:lang w:val="en-US"/>
+        </w:rPr>
+        <w:t>onnect(</w:t>
       </w:r>
       <w:r>
         <w:rPr>
@@ -19704,7 +20353,18 @@
           <w:highlight w:val="white"/>
           <w:lang w:val="en-US"/>
         </w:rPr>
-        <w:t>_add</w:t>
+        <w:t>A</w:t>
+      </w:r>
+      <w:r>
+        <w:rPr>
+          <w:rFonts w:ascii="Consolas" w:hAnsi="Consolas" w:cs="Consolas"/>
+          <w:color w:val="000000"/>
+          <w:sz w:val="19"/>
+          <w:szCs w:val="19"/>
+          <w:highlight w:val="white"/>
+          <w:lang w:val="en-US"/>
+        </w:rPr>
+        <w:t>dd</w:t>
       </w:r>
       <w:r>
         <w:rPr>
@@ -19798,7 +20458,18 @@
           <w:highlight w:val="white"/>
           <w:lang w:val="en-US"/>
         </w:rPr>
-        <w:t>_add</w:t>
+        <w:t>A</w:t>
+      </w:r>
+      <w:r>
+        <w:rPr>
+          <w:rFonts w:ascii="Consolas" w:hAnsi="Consolas" w:cs="Consolas"/>
+          <w:color w:val="000000"/>
+          <w:sz w:val="19"/>
+          <w:szCs w:val="19"/>
+          <w:highlight w:val="white"/>
+          <w:lang w:val="en-US"/>
+        </w:rPr>
+        <w:t>dd</w:t>
       </w:r>
       <w:r>
         <w:rPr>
@@ -20184,7 +20855,7 @@
           <w:lang w:val="en-US"/>
         </w:rPr>
       </w:pPr>
-      <w:bookmarkStart w:id="47" w:name="_Toc516169036"/>
+      <w:bookmarkStart w:id="48" w:name="_Toc524866025"/>
       <w:r>
         <w:rPr>
           <w:rFonts w:asciiTheme="minorHAnsi" w:hAnsiTheme="minorHAnsi" w:cstheme="minorHAnsi"/>
@@ -20206,7 +20877,7 @@
         </w:rPr>
         <w:t>.</w:t>
       </w:r>
-      <w:bookmarkEnd w:id="47"/>
+      <w:bookmarkEnd w:id="48"/>
     </w:p>
     <w:p>
       <w:pPr>
@@ -22641,7 +23312,7 @@
           <w:lang w:val="en-US"/>
         </w:rPr>
       </w:pPr>
-      <w:bookmarkStart w:id="48" w:name="_Toc516169037"/>
+      <w:bookmarkStart w:id="49" w:name="_Toc524866026"/>
       <w:r>
         <w:rPr>
           <w:rFonts w:asciiTheme="minorHAnsi" w:hAnsiTheme="minorHAnsi" w:cstheme="minorHAnsi"/>
@@ -22663,7 +23334,7 @@
         </w:rPr>
         <w:t>.</w:t>
       </w:r>
-      <w:bookmarkEnd w:id="48"/>
+      <w:bookmarkEnd w:id="49"/>
     </w:p>
     <w:p>
       <w:pPr>
@@ -23884,9 +24555,9 @@
           <w:lang w:val="en-US"/>
         </w:rPr>
       </w:pPr>
-      <w:bookmarkStart w:id="49" w:name="OLE_LINK60"/>
-      <w:bookmarkStart w:id="50" w:name="OLE_LINK61"/>
-      <w:bookmarkStart w:id="51" w:name="OLE_LINK62"/>
+      <w:bookmarkStart w:id="50" w:name="OLE_LINK60"/>
+      <w:bookmarkStart w:id="51" w:name="OLE_LINK61"/>
+      <w:bookmarkStart w:id="52" w:name="OLE_LINK62"/>
       <w:r>
         <w:rPr>
           <w:rFonts w:eastAsiaTheme="majorEastAsia" w:cstheme="minorHAnsi"/>
@@ -23898,9 +24569,9 @@
         <w:t>Example of use</w:t>
       </w:r>
     </w:p>
-    <w:bookmarkEnd w:id="49"/>
     <w:bookmarkEnd w:id="50"/>
     <w:bookmarkEnd w:id="51"/>
+    <w:bookmarkEnd w:id="52"/>
     <w:p>
       <w:pPr>
         <w:rPr>
@@ -24115,7 +24786,7 @@
           <w:lang w:val="en-US"/>
         </w:rPr>
       </w:pPr>
-      <w:bookmarkStart w:id="52" w:name="_Toc516169038"/>
+      <w:bookmarkStart w:id="53" w:name="_Toc524866027"/>
       <w:r>
         <w:rPr>
           <w:rFonts w:asciiTheme="minorHAnsi" w:hAnsiTheme="minorHAnsi" w:cstheme="minorHAnsi"/>
@@ -24127,7 +24798,7 @@
         <w:lastRenderedPageBreak/>
         <w:t>Appendix 5. Rules of writing a client for any MK and devices</w:t>
       </w:r>
-      <w:bookmarkEnd w:id="52"/>
+      <w:bookmarkEnd w:id="53"/>
     </w:p>
     <w:p>
       <w:pPr>
@@ -24149,9 +24820,9 @@
           <w:lang w:val="en-US"/>
         </w:rPr>
       </w:pPr>
-      <w:bookmarkStart w:id="53" w:name="OLE_LINK57"/>
-      <w:bookmarkStart w:id="54" w:name="OLE_LINK58"/>
-      <w:bookmarkStart w:id="55" w:name="OLE_LINK59"/>
+      <w:bookmarkStart w:id="54" w:name="OLE_LINK57"/>
+      <w:bookmarkStart w:id="55" w:name="OLE_LINK58"/>
+      <w:bookmarkStart w:id="56" w:name="OLE_LINK59"/>
       <w:r>
         <w:rPr>
           <w:rFonts w:cstheme="minorHAnsi"/>
@@ -24189,9 +24860,9 @@
         <w:t>.</w:t>
       </w:r>
     </w:p>
-    <w:bookmarkEnd w:id="53"/>
     <w:bookmarkEnd w:id="54"/>
     <w:bookmarkEnd w:id="55"/>
+    <w:bookmarkEnd w:id="56"/>
     <w:p>
       <w:pPr>
         <w:autoSpaceDE w:val="0"/>
@@ -29897,7 +30568,7 @@
           <w:lang w:val="en-US"/>
         </w:rPr>
       </w:pPr>
-      <w:bookmarkStart w:id="56" w:name="_Toc516169039"/>
+      <w:bookmarkStart w:id="57" w:name="_Toc524866028"/>
       <w:r>
         <w:rPr>
           <w:rFonts w:asciiTheme="minorHAnsi" w:hAnsiTheme="minorHAnsi" w:cstheme="minorHAnsi"/>
@@ -29909,7 +30580,7 @@
         <w:lastRenderedPageBreak/>
         <w:t>Appendix 6. API for obtaining current values</w:t>
       </w:r>
-      <w:bookmarkEnd w:id="56"/>
+      <w:bookmarkEnd w:id="57"/>
     </w:p>
     <w:p>
       <w:pPr>
@@ -29998,9 +30669,9 @@
           <w:szCs w:val="24"/>
         </w:rPr>
       </w:pPr>
-      <w:bookmarkStart w:id="57" w:name="OLE_LINK76"/>
-      <w:bookmarkStart w:id="58" w:name="OLE_LINK77"/>
-      <w:bookmarkStart w:id="59" w:name="OLE_LINK78"/>
+      <w:bookmarkStart w:id="58" w:name="OLE_LINK76"/>
+      <w:bookmarkStart w:id="59" w:name="OLE_LINK77"/>
+      <w:bookmarkStart w:id="60" w:name="OLE_LINK78"/>
       <w:r>
         <w:rPr>
           <w:rFonts w:ascii="Consolas" w:hAnsi="Consolas" w:cs="Consolas"/>
@@ -30053,9 +30724,9 @@
         </w:rPr>
         <w:t>}</w:t>
       </w:r>
-      <w:bookmarkEnd w:id="57"/>
       <w:bookmarkEnd w:id="58"/>
       <w:bookmarkEnd w:id="59"/>
+      <w:bookmarkEnd w:id="60"/>
       <w:r>
         <w:rPr>
           <w:rFonts w:ascii="Consolas" w:hAnsi="Consolas" w:cs="Consolas"/>
@@ -30924,9 +31595,9 @@
         </w:rPr>
         <w:t xml:space="preserve"> </w:t>
       </w:r>
-      <w:bookmarkStart w:id="60" w:name="OLE_LINK79"/>
-      <w:bookmarkStart w:id="61" w:name="OLE_LINK80"/>
-      <w:bookmarkStart w:id="62" w:name="OLE_LINK81"/>
+      <w:bookmarkStart w:id="61" w:name="OLE_LINK79"/>
+      <w:bookmarkStart w:id="62" w:name="OLE_LINK80"/>
+      <w:bookmarkStart w:id="63" w:name="OLE_LINK81"/>
       <w:r>
         <w:rPr>
           <w:rFonts w:ascii="Consolas" w:hAnsi="Consolas" w:cs="Consolas"/>
@@ -30936,9 +31607,9 @@
         </w:rPr>
         <w:t>isActive</w:t>
       </w:r>
-      <w:bookmarkEnd w:id="60"/>
       <w:bookmarkEnd w:id="61"/>
       <w:bookmarkEnd w:id="62"/>
+      <w:bookmarkEnd w:id="63"/>
       <w:r>
         <w:rPr>
           <w:rFonts w:ascii="Consolas" w:hAnsi="Consolas" w:cs="Consolas"/>
@@ -34129,7 +34800,7 @@
           <w:lang w:val="en-US"/>
         </w:rPr>
       </w:pPr>
-      <w:bookmarkStart w:id="63" w:name="_Toc516169040"/>
+      <w:bookmarkStart w:id="64" w:name="_Toc524866029"/>
       <w:r>
         <w:rPr>
           <w:rFonts w:asciiTheme="minorHAnsi" w:hAnsiTheme="minorHAnsi" w:cstheme="minorHAnsi"/>
@@ -34141,7 +34812,7 @@
         <w:lastRenderedPageBreak/>
         <w:t>Appendix 7. Setting the Frequency of Data Acquisition</w:t>
       </w:r>
-      <w:bookmarkEnd w:id="63"/>
+      <w:bookmarkEnd w:id="64"/>
     </w:p>
     <w:p>
       <w:pPr>
@@ -34872,7 +35543,7 @@
           <w:lang w:val="en-US"/>
         </w:rPr>
       </w:pPr>
-      <w:bookmarkStart w:id="64" w:name="_Toc516169041"/>
+      <w:bookmarkStart w:id="65" w:name="_Toc524866030"/>
       <w:r>
         <w:rPr>
           <w:rFonts w:asciiTheme="minorHAnsi" w:hAnsiTheme="minorHAnsi" w:cstheme="minorHAnsi"/>
@@ -34904,7 +35575,7 @@
         </w:rPr>
         <w:t>email</w:t>
       </w:r>
-      <w:bookmarkEnd w:id="64"/>
+      <w:bookmarkEnd w:id="65"/>
     </w:p>
     <w:p>
       <w:pPr>
@@ -35144,9 +35815,9 @@
         </w:rPr>
         <w:t xml:space="preserve">] + </w:t>
       </w:r>
-      <w:bookmarkStart w:id="65" w:name="OLE_LINK70"/>
-      <w:bookmarkStart w:id="66" w:name="OLE_LINK71"/>
-      <w:bookmarkStart w:id="67" w:name="OLE_LINK72"/>
+      <w:bookmarkStart w:id="66" w:name="OLE_LINK70"/>
+      <w:bookmarkStart w:id="67" w:name="OLE_LINK71"/>
+      <w:bookmarkStart w:id="68" w:name="OLE_LINK72"/>
       <w:r>
         <w:rPr>
           <w:b/>
@@ -35181,9 +35852,9 @@
         </w:rPr>
         <w:t>)</w:t>
       </w:r>
-      <w:bookmarkEnd w:id="65"/>
       <w:bookmarkEnd w:id="66"/>
       <w:bookmarkEnd w:id="67"/>
+      <w:bookmarkEnd w:id="68"/>
     </w:p>
     <w:p>
       <w:pPr>
@@ -35194,11 +35865,11 @@
           <w:lang w:val="en-US"/>
         </w:rPr>
       </w:pPr>
-      <w:bookmarkStart w:id="68" w:name="OLE_LINK45"/>
-      <w:bookmarkStart w:id="69" w:name="OLE_LINK46"/>
-      <w:bookmarkStart w:id="70" w:name="OLE_LINK47"/>
-      <w:bookmarkStart w:id="71" w:name="OLE_LINK43"/>
-      <w:bookmarkStart w:id="72" w:name="OLE_LINK44"/>
+      <w:bookmarkStart w:id="69" w:name="OLE_LINK45"/>
+      <w:bookmarkStart w:id="70" w:name="OLE_LINK46"/>
+      <w:bookmarkStart w:id="71" w:name="OLE_LINK47"/>
+      <w:bookmarkStart w:id="72" w:name="OLE_LINK43"/>
+      <w:bookmarkStart w:id="73" w:name="OLE_LINK44"/>
       <w:r>
         <w:rPr>
           <w:color w:val="000000"/>
@@ -35213,9 +35884,9 @@
         </w:rPr>
         <w:t xml:space="preserve"> </w:t>
       </w:r>
-      <w:bookmarkEnd w:id="68"/>
       <w:bookmarkEnd w:id="69"/>
       <w:bookmarkEnd w:id="70"/>
+      <w:bookmarkEnd w:id="71"/>
       <w:r>
         <w:rPr>
           <w:color w:val="000000"/>
@@ -35323,9 +35994,9 @@
           <w:lang w:val="en-US"/>
         </w:rPr>
       </w:pPr>
-      <w:bookmarkStart w:id="73" w:name="OLE_LINK48"/>
-      <w:bookmarkStart w:id="74" w:name="OLE_LINK49"/>
-      <w:bookmarkStart w:id="75" w:name="OLE_LINK50"/>
+      <w:bookmarkStart w:id="74" w:name="OLE_LINK48"/>
+      <w:bookmarkStart w:id="75" w:name="OLE_LINK49"/>
+      <w:bookmarkStart w:id="76" w:name="OLE_LINK50"/>
       <w:r>
         <w:rPr>
           <w:color w:val="000000"/>
@@ -35340,9 +36011,9 @@
         </w:rPr>
         <w:t xml:space="preserve"> </w:t>
       </w:r>
-      <w:bookmarkEnd w:id="73"/>
       <w:bookmarkEnd w:id="74"/>
       <w:bookmarkEnd w:id="75"/>
+      <w:bookmarkEnd w:id="76"/>
       <w:r>
         <w:rPr>
           <w:color w:val="000000"/>
@@ -35407,8 +36078,8 @@
         </w:rPr>
         <w:br/>
       </w:r>
-      <w:bookmarkEnd w:id="71"/>
       <w:bookmarkEnd w:id="72"/>
+      <w:bookmarkEnd w:id="73"/>
       <w:r>
         <w:rPr>
           <w:color w:val="000000"/>
@@ -35416,9 +36087,9 @@
         </w:rPr>
         <w:t xml:space="preserve">sendAddr = </w:t>
       </w:r>
-      <w:bookmarkStart w:id="76" w:name="OLE_LINK40"/>
-      <w:bookmarkStart w:id="77" w:name="OLE_LINK41"/>
-      <w:bookmarkStart w:id="78" w:name="OLE_LINK42"/>
+      <w:bookmarkStart w:id="77" w:name="OLE_LINK40"/>
+      <w:bookmarkStart w:id="78" w:name="OLE_LINK41"/>
+      <w:bookmarkStart w:id="79" w:name="OLE_LINK42"/>
       <w:r>
         <w:rPr>
           <w:color w:val="000000"/>
@@ -35458,9 +36129,9 @@
         </w:rPr>
         <w:t>].split()</w:t>
       </w:r>
-      <w:bookmarkEnd w:id="76"/>
       <w:bookmarkEnd w:id="77"/>
       <w:bookmarkEnd w:id="78"/>
+      <w:bookmarkEnd w:id="79"/>
       <w:r>
         <w:rPr>
           <w:color w:val="000000"/>
@@ -35641,9 +36312,9 @@
         <w:br/>
         <w:t xml:space="preserve">    s.login(</w:t>
       </w:r>
-      <w:bookmarkStart w:id="79" w:name="OLE_LINK51"/>
-      <w:bookmarkStart w:id="80" w:name="OLE_LINK52"/>
-      <w:bookmarkStart w:id="81" w:name="OLE_LINK53"/>
+      <w:bookmarkStart w:id="80" w:name="OLE_LINK51"/>
+      <w:bookmarkStart w:id="81" w:name="OLE_LINK52"/>
+      <w:bookmarkStart w:id="82" w:name="OLE_LINK53"/>
       <w:r>
         <w:rPr>
           <w:color w:val="000000"/>
@@ -35651,9 +36322,9 @@
         </w:rPr>
         <w:t>recvAddr</w:t>
       </w:r>
-      <w:bookmarkEnd w:id="79"/>
       <w:bookmarkEnd w:id="80"/>
       <w:bookmarkEnd w:id="81"/>
+      <w:bookmarkEnd w:id="82"/>
       <w:r>
         <w:rPr>
           <w:color w:val="000000"/>
@@ -35761,9 +36432,9 @@
         </w:rPr>
         <w:t xml:space="preserve">, </w:t>
       </w:r>
-      <w:bookmarkStart w:id="82" w:name="OLE_LINK54"/>
-      <w:bookmarkStart w:id="83" w:name="OLE_LINK55"/>
-      <w:bookmarkStart w:id="84" w:name="OLE_LINK56"/>
+      <w:bookmarkStart w:id="83" w:name="OLE_LINK54"/>
+      <w:bookmarkStart w:id="84" w:name="OLE_LINK55"/>
+      <w:bookmarkStart w:id="85" w:name="OLE_LINK56"/>
       <w:r>
         <w:rPr>
           <w:b/>
@@ -35773,9 +36444,9 @@
         </w:rPr>
         <w:t>'</w:t>
       </w:r>
-      <w:bookmarkEnd w:id="82"/>
       <w:bookmarkEnd w:id="83"/>
       <w:bookmarkEnd w:id="84"/>
+      <w:bookmarkEnd w:id="85"/>
       <w:r>
         <w:rPr>
           <w:b/>
@@ -35837,9 +36508,9 @@
           <w:lang w:val="en-US"/>
         </w:rPr>
       </w:pPr>
-      <w:bookmarkStart w:id="85" w:name="OLE_LINK73"/>
-      <w:bookmarkStart w:id="86" w:name="OLE_LINK74"/>
-      <w:bookmarkStart w:id="87" w:name="OLE_LINK75"/>
+      <w:bookmarkStart w:id="86" w:name="OLE_LINK73"/>
+      <w:bookmarkStart w:id="87" w:name="OLE_LINK74"/>
+      <w:bookmarkStart w:id="88" w:name="OLE_LINK75"/>
       <w:r>
         <w:rPr>
           <w:rFonts w:eastAsiaTheme="majorEastAsia" w:cstheme="minorHAnsi"/>
@@ -35851,9 +36522,9 @@
         <w:t>Ini file</w:t>
       </w:r>
     </w:p>
-    <w:bookmarkEnd w:id="85"/>
     <w:bookmarkEnd w:id="86"/>
     <w:bookmarkEnd w:id="87"/>
+    <w:bookmarkEnd w:id="88"/>
     <w:p>
       <w:pPr>
         <w:rPr>
@@ -35882,8 +36553,8 @@
           <w:lang w:val="en-US"/>
         </w:rPr>
       </w:pPr>
-      <w:bookmarkStart w:id="88" w:name="OLE_LINK68"/>
-      <w:bookmarkStart w:id="89" w:name="OLE_LINK69"/>
+      <w:bookmarkStart w:id="89" w:name="OLE_LINK68"/>
+      <w:bookmarkStart w:id="90" w:name="OLE_LINK69"/>
       <w:r>
         <w:rPr>
           <w:rFonts w:eastAsiaTheme="majorEastAsia" w:cstheme="minorHAnsi"/>
@@ -35893,7 +36564,7 @@
         </w:rPr>
         <w:t xml:space="preserve">recvAddr = </w:t>
       </w:r>
-      <w:hyperlink r:id="rId37" w:history="1">
+      <w:hyperlink r:id="rId39" w:history="1">
         <w:r>
           <w:rPr>
             <w:rStyle w:val="ab"/>
@@ -35924,11 +36595,11 @@
         </w:rPr>
         <w:t xml:space="preserve">recvPassw = </w:t>
       </w:r>
-      <w:bookmarkStart w:id="90" w:name="OLE_LINK65"/>
-      <w:bookmarkStart w:id="91" w:name="OLE_LINK66"/>
-      <w:bookmarkStart w:id="92" w:name="OLE_LINK67"/>
-      <w:bookmarkEnd w:id="88"/>
+      <w:bookmarkStart w:id="91" w:name="OLE_LINK65"/>
+      <w:bookmarkStart w:id="92" w:name="OLE_LINK66"/>
+      <w:bookmarkStart w:id="93" w:name="OLE_LINK67"/>
       <w:bookmarkEnd w:id="89"/>
+      <w:bookmarkEnd w:id="90"/>
       <w:r>
         <w:rPr>
           <w:rFonts w:eastAsiaTheme="majorEastAsia" w:cstheme="minorHAnsi"/>
@@ -35957,8 +36628,8 @@
         </w:rPr>
         <w:t xml:space="preserve">sendAddr = </w:t>
       </w:r>
-      <w:bookmarkStart w:id="93" w:name="OLE_LINK63"/>
-      <w:bookmarkStart w:id="94" w:name="OLE_LINK64"/>
+      <w:bookmarkStart w:id="94" w:name="OLE_LINK63"/>
+      <w:bookmarkStart w:id="95" w:name="OLE_LINK64"/>
       <w:r>
         <w:rPr>
           <w:rFonts w:eastAsiaTheme="majorEastAsia" w:cstheme="minorHAnsi"/>
@@ -35996,8 +36667,8 @@
         </w:rPr>
         <w:t>user1@mail.ru</w:t>
       </w:r>
-      <w:bookmarkEnd w:id="93"/>
       <w:bookmarkEnd w:id="94"/>
+      <w:bookmarkEnd w:id="95"/>
       <w:r>
         <w:rPr>
           <w:rFonts w:eastAsiaTheme="majorEastAsia" w:cstheme="minorHAnsi"/>
@@ -36016,7 +36687,7 @@
         </w:rPr>
         <w:t xml:space="preserve"> </w:t>
       </w:r>
-      <w:hyperlink r:id="rId38" w:history="1">
+      <w:hyperlink r:id="rId40" w:history="1">
         <w:r>
           <w:rPr>
             <w:rStyle w:val="ab"/>
@@ -36028,9 +36699,9 @@
           <w:t>user2@mail.ru</w:t>
         </w:r>
       </w:hyperlink>
-      <w:bookmarkEnd w:id="90"/>
       <w:bookmarkEnd w:id="91"/>
       <w:bookmarkEnd w:id="92"/>
+      <w:bookmarkEnd w:id="93"/>
     </w:p>
     <w:p>
       <w:pPr>
@@ -36100,7 +36771,7 @@
                     </pic:cNvPicPr>
                   </pic:nvPicPr>
                   <pic:blipFill>
-                    <a:blip r:embed="rId39"/>
+                    <a:blip r:embed="rId41"/>
                     <a:srcRect l="33207" t="64498"/>
                     <a:stretch>
                       <a:fillRect/>
@@ -36139,7 +36810,7 @@
           <w:color w:val="auto"/>
         </w:rPr>
       </w:pPr>
-      <w:bookmarkStart w:id="95" w:name="_Toc516169042"/>
+      <w:bookmarkStart w:id="96" w:name="_Toc524866031"/>
       <w:r>
         <w:rPr>
           <w:rFonts w:ascii="Consolas" w:eastAsia="Times New Roman" w:hAnsi="Consolas" w:cs="Consolas"/>
@@ -36149,7 +36820,7 @@
         <w:lastRenderedPageBreak/>
         <w:t>License</w:t>
       </w:r>
-      <w:bookmarkEnd w:id="95"/>
+      <w:bookmarkEnd w:id="96"/>
     </w:p>
     <w:p>
       <w:pPr>
@@ -37383,8 +38054,8 @@
       </w:pPr>
     </w:p>
     <w:sectPr>
-      <w:headerReference w:type="default" r:id="rId40"/>
-      <w:footerReference w:type="default" r:id="rId41"/>
+      <w:headerReference w:type="default" r:id="rId42"/>
+      <w:footerReference w:type="default" r:id="rId43"/>
       <w:pgSz w:w="11906" w:h="16838"/>
       <w:pgMar w:top="944" w:right="850" w:bottom="567" w:left="1276" w:header="284" w:footer="0" w:gutter="0"/>
       <w:cols w:space="708"/>
@@ -38740,6 +39411,92 @@
     </w:lvl>
   </w:abstractNum>
   <w:abstractNum w:abstractNumId="10">
+    <w:nsid w:val="5A537D10"/>
+    <w:multiLevelType w:val="hybridMultilevel"/>
+    <w:tmpl w:val="408ED804"/>
+    <w:lvl w:ilvl="0" w:tplc="0419000F">
+      <w:start w:val="1"/>
+      <w:numFmt w:val="decimal"/>
+      <w:lvlText w:val="%1."/>
+      <w:lvlJc w:val="left"/>
+      <w:pPr>
+        <w:ind w:left="1004" w:hanging="360"/>
+      </w:pPr>
+    </w:lvl>
+    <w:lvl w:ilvl="1" w:tplc="04190019" w:tentative="1">
+      <w:start w:val="1"/>
+      <w:numFmt w:val="lowerLetter"/>
+      <w:lvlText w:val="%2."/>
+      <w:lvlJc w:val="left"/>
+      <w:pPr>
+        <w:ind w:left="1724" w:hanging="360"/>
+      </w:pPr>
+    </w:lvl>
+    <w:lvl w:ilvl="2" w:tplc="0419001B" w:tentative="1">
+      <w:start w:val="1"/>
+      <w:numFmt w:val="lowerRoman"/>
+      <w:lvlText w:val="%3."/>
+      <w:lvlJc w:val="right"/>
+      <w:pPr>
+        <w:ind w:left="2444" w:hanging="180"/>
+      </w:pPr>
+    </w:lvl>
+    <w:lvl w:ilvl="3" w:tplc="0419000F" w:tentative="1">
+      <w:start w:val="1"/>
+      <w:numFmt w:val="decimal"/>
+      <w:lvlText w:val="%4."/>
+      <w:lvlJc w:val="left"/>
+      <w:pPr>
+        <w:ind w:left="3164" w:hanging="360"/>
+      </w:pPr>
+    </w:lvl>
+    <w:lvl w:ilvl="4" w:tplc="04190019" w:tentative="1">
+      <w:start w:val="1"/>
+      <w:numFmt w:val="lowerLetter"/>
+      <w:lvlText w:val="%5."/>
+      <w:lvlJc w:val="left"/>
+      <w:pPr>
+        <w:ind w:left="3884" w:hanging="360"/>
+      </w:pPr>
+    </w:lvl>
+    <w:lvl w:ilvl="5" w:tplc="0419001B" w:tentative="1">
+      <w:start w:val="1"/>
+      <w:numFmt w:val="lowerRoman"/>
+      <w:lvlText w:val="%6."/>
+      <w:lvlJc w:val="right"/>
+      <w:pPr>
+        <w:ind w:left="4604" w:hanging="180"/>
+      </w:pPr>
+    </w:lvl>
+    <w:lvl w:ilvl="6" w:tplc="0419000F" w:tentative="1">
+      <w:start w:val="1"/>
+      <w:numFmt w:val="decimal"/>
+      <w:lvlText w:val="%7."/>
+      <w:lvlJc w:val="left"/>
+      <w:pPr>
+        <w:ind w:left="5324" w:hanging="360"/>
+      </w:pPr>
+    </w:lvl>
+    <w:lvl w:ilvl="7" w:tplc="04190019" w:tentative="1">
+      <w:start w:val="1"/>
+      <w:numFmt w:val="lowerLetter"/>
+      <w:lvlText w:val="%8."/>
+      <w:lvlJc w:val="left"/>
+      <w:pPr>
+        <w:ind w:left="6044" w:hanging="360"/>
+      </w:pPr>
+    </w:lvl>
+    <w:lvl w:ilvl="8" w:tplc="0419001B" w:tentative="1">
+      <w:start w:val="1"/>
+      <w:numFmt w:val="lowerRoman"/>
+      <w:lvlText w:val="%9."/>
+      <w:lvlJc w:val="right"/>
+      <w:pPr>
+        <w:ind w:left="6764" w:hanging="180"/>
+      </w:pPr>
+    </w:lvl>
+  </w:abstractNum>
+  <w:abstractNum w:abstractNumId="11">
     <w:nsid w:val="5CED2A2B"/>
     <w:multiLevelType w:val="multilevel"/>
     <w:tmpl w:val="0C72C8CC"/>
@@ -38860,7 +39617,7 @@
       </w:rPr>
     </w:lvl>
   </w:abstractNum>
-  <w:abstractNum w:abstractNumId="11">
+  <w:abstractNum w:abstractNumId="12">
     <w:nsid w:val="63F02BFB"/>
     <w:multiLevelType w:val="multilevel"/>
     <w:tmpl w:val="0C72C8CC"/>
@@ -38982,7 +39739,7 @@
     </w:lvl>
   </w:abstractNum>
   <w:num w:numId="1">
-    <w:abstractNumId w:val="10"/>
+    <w:abstractNumId w:val="11"/>
   </w:num>
   <w:num w:numId="2">
     <w:abstractNumId w:val="4"/>
@@ -39009,13 +39766,16 @@
     <w:abstractNumId w:val="0"/>
   </w:num>
   <w:num w:numId="10">
-    <w:abstractNumId w:val="11"/>
+    <w:abstractNumId w:val="12"/>
   </w:num>
   <w:num w:numId="11">
     <w:abstractNumId w:val="2"/>
   </w:num>
   <w:num w:numId="12">
     <w:abstractNumId w:val="5"/>
+  </w:num>
+  <w:num w:numId="13">
+    <w:abstractNumId w:val="10"/>
   </w:num>
 </w:numbering>
 </file>
@@ -39810,7 +40570,7 @@
 </file>
 
 <file path=customXml/itemProps1.xml><?xml version="1.0" encoding="utf-8"?>
-<ds:datastoreItem xmlns:ds="http://schemas.openxmlformats.org/officeDocument/2006/customXml" ds:itemID="{9168CB5C-64A7-4051-856B-0D24823C1C97}">
+<ds:datastoreItem xmlns:ds="http://schemas.openxmlformats.org/officeDocument/2006/customXml" ds:itemID="{FDAC4A99-2848-47E2-9CCF-D4207F641A8B}">
   <ds:schemaRefs>
     <ds:schemaRef ds:uri="http://schemas.openxmlformats.org/officeDocument/2006/bibliography"/>
   </ds:schemaRefs>

</xml_diff>